<commit_message>
Added last comm protocol.
</commit_message>
<xml_diff>
--- a/documents/comm protocols all.docx
+++ b/documents/comm protocols all.docx
@@ -565,7 +565,7 @@
           <w:ilvl w:val="0"/>
           <w:numId w:val="0"/>
         </w:numPr>
-        <w:ind w:hanging="0"/>
+        <w:ind w:left="0" w:hanging="0"/>
         <w:rPr/>
       </w:pPr>
       <w:r>
@@ -623,15 +623,7 @@
       </w:r>
       <w:r>
         <w:rPr/>
-        <w:t xml:space="preserve">) stores time slots for room bookings to prevent conflicts in room </w:t>
-      </w:r>
-      <w:r>
-        <w:rPr/>
-        <w:t>reservation</w:t>
-      </w:r>
-      <w:r>
-        <w:rPr/>
-        <w:t>.</w:t>
+        <w:t>) stores time slots for room bookings to prevent conflicts in room reservation.</w:t>
       </w:r>
     </w:p>
     <w:p>
@@ -735,10 +727,80 @@
     <w:p>
       <w:pPr>
         <w:pStyle w:val="Normal"/>
-        <w:rPr/>
-      </w:pPr>
-      <w:r>
-        <w:rPr/>
+        <w:rPr>
+          <w:b/>
+          <w:b/>
+          <w:bCs/>
+          <w:sz w:val="36"/>
+          <w:szCs w:val="36"/>
+        </w:rPr>
+      </w:pPr>
+      <w:r>
+        <w:rPr>
+          <w:b/>
+          <w:bCs/>
+          <w:sz w:val="36"/>
+          <w:szCs w:val="36"/>
+        </w:rPr>
+        <w:t xml:space="preserve">Comm E </w:t>
+      </w:r>
+      <w:r>
+        <w:rPr>
+          <w:b/>
+          <w:bCs/>
+          <w:sz w:val="36"/>
+          <w:szCs w:val="36"/>
+        </w:rPr>
+        <w:t>(</w:t>
+      </w:r>
+      <w:r>
+        <w:rPr>
+          <w:b/>
+          <w:bCs/>
+          <w:sz w:val="36"/>
+          <w:szCs w:val="36"/>
+        </w:rPr>
+        <w:t>Client to REST API</w:t>
+      </w:r>
+      <w:r>
+        <w:rPr>
+          <w:b/>
+          <w:bCs/>
+          <w:sz w:val="36"/>
+          <w:szCs w:val="36"/>
+        </w:rPr>
+        <w:t>)</w:t>
+      </w:r>
+    </w:p>
+    <w:p>
+      <w:pPr>
+        <w:pStyle w:val="Normal"/>
+        <w:rPr>
+          <w:b/>
+          <w:b/>
+          <w:bCs/>
+          <w:sz w:val="32"/>
+          <w:szCs w:val="32"/>
+        </w:rPr>
+      </w:pPr>
+      <w:r>
+        <w:rPr>
+          <w:b/>
+          <w:bCs/>
+          <w:sz w:val="32"/>
+          <w:szCs w:val="32"/>
+        </w:rPr>
+        <w:t>HTTP/HTTPS</w:t>
+      </w:r>
+    </w:p>
+    <w:p>
+      <w:pPr>
+        <w:pStyle w:val="Normal"/>
+        <w:rPr/>
+      </w:pPr>
+      <w:r>
+        <w:rPr/>
+        <w:t>The API follows the RESTful principles and communicates with the frontend via HTTP requests. GET and POST methods are used in our API implementation to reach and interact with the desired endpoints. All data exchanges between the API and the clients occur in JSON format. JSON provides a lightweight and human-readable way to transmit structured data.</w:t>
       </w:r>
     </w:p>
     <w:p>
@@ -2654,6 +2716,7 @@
     <w:qFormat/>
     <w:pPr>
       <w:widowControl/>
+      <w:suppressAutoHyphens w:val="true"/>
       <w:bidi w:val="0"/>
       <w:spacing w:lineRule="auto" w:line="276" w:before="0" w:after="160"/>
       <w:jc w:val="left"/>

</xml_diff>